<commit_message>
Minor changes to data section
</commit_message>
<xml_diff>
--- a/The_Battle_of_Neighborhoods_Report.docx
+++ b/The_Battle_of_Neighborhoods_Report.docx
@@ -694,18 +694,45 @@
         </w:rPr>
         <w:t> method to get the venues of NYC neighborhoods.</w:t>
       </w:r>
-    </w:p>
-    <w:p>
-      <w:pPr>
-        <w:pStyle w:val="Heading1"/>
-        <w:rPr>
-          <w:rFonts w:asciiTheme="minorHAnsi" w:hAnsiTheme="minorHAnsi" w:cstheme="minorHAnsi"/>
-          <w:color w:val="auto"/>
-          <w:sz w:val="24"/>
-          <w:szCs w:val="24"/>
-        </w:rPr>
-      </w:pPr>
       <w:bookmarkStart w:id="0" w:name="_Toc22651246"/>
+    </w:p>
+    <w:p>
+      <w:pPr>
+        <w:spacing w:line="256" w:lineRule="auto"/>
+        <w:rPr>
+          <w:rFonts w:cstheme="minorHAnsi"/>
+        </w:rPr>
+      </w:pPr>
+      <w:r>
+        <w:rPr>
+          <w:rFonts w:cstheme="minorHAnsi"/>
+        </w:rPr>
+        <w:t xml:space="preserve">This data will be used to analyze which neighborhood has the highest and lowest concentration of Indian restaurant and other nearby unique </w:t>
+      </w:r>
+      <w:r>
+        <w:rPr>
+          <w:rStyle w:val="Strong"/>
+          <w:rFonts w:cstheme="minorHAnsi"/>
+          <w:b w:val="0"/>
+          <w:bCs w:val="0"/>
+          <w:bdr w:val="none" w:sz="0" w:space="0" w:color="auto" w:frame="1"/>
+        </w:rPr>
+        <w:t>venues</w:t>
+      </w:r>
+      <w:r>
+        <w:rPr>
+          <w:rFonts w:cstheme="minorHAnsi"/>
+        </w:rPr>
+        <w:t xml:space="preserve"> to provide a location where a new Indian restaurant could thrive.</w:t>
+      </w:r>
+    </w:p>
+    <w:p>
+      <w:pPr>
+        <w:spacing w:line="256" w:lineRule="auto"/>
+        <w:rPr>
+          <w:rFonts w:cstheme="minorHAnsi"/>
+        </w:rPr>
+      </w:pPr>
     </w:p>
     <w:p>
       <w:pPr>
@@ -725,6 +752,7 @@
           <w:sz w:val="24"/>
           <w:szCs w:val="24"/>
         </w:rPr>
+        <w:lastRenderedPageBreak/>
         <w:t xml:space="preserve">3. </w:t>
       </w:r>
       <w:r>
@@ -770,7 +798,6 @@
           <w:rFonts w:eastAsia="Times New Roman" w:cstheme="minorHAnsi"/>
           <w:color w:val="000000"/>
         </w:rPr>
-        <w:lastRenderedPageBreak/>
         <w:t xml:space="preserve">Neighborhood data of NYC along with latitudes, and longitudes was extracted from </w:t>
       </w:r>
       <w:hyperlink r:id="rId9" w:history="1">
@@ -901,14 +928,27 @@
       <w:r>
         <w:t xml:space="preserve">Figure </w:t>
       </w:r>
-      <w:fldSimple w:instr=" SEQ Figure \* ARABIC ">
-        <w:r>
-          <w:rPr>
-            <w:noProof/>
-          </w:rPr>
-          <w:t>1</w:t>
-        </w:r>
-      </w:fldSimple>
+      <w:r>
+        <w:fldChar w:fldCharType="begin"/>
+      </w:r>
+      <w:r>
+        <w:instrText xml:space="preserve"> SEQ Figure \* ARABIC </w:instrText>
+      </w:r>
+      <w:r>
+        <w:fldChar w:fldCharType="separate"/>
+      </w:r>
+      <w:r>
+        <w:rPr>
+          <w:noProof/>
+        </w:rPr>
+        <w:t>1</w:t>
+      </w:r>
+      <w:r>
+        <w:rPr>
+          <w:noProof/>
+        </w:rPr>
+        <w:fldChar w:fldCharType="end"/>
+      </w:r>
       <w:r>
         <w:t xml:space="preserve">: </w:t>
       </w:r>
@@ -1077,14 +1117,27 @@
                             <w:r>
                               <w:t xml:space="preserve">Figure </w:t>
                             </w:r>
-                            <w:fldSimple w:instr=" SEQ Figure \* ARABIC ">
-                              <w:r>
-                                <w:rPr>
-                                  <w:noProof/>
-                                </w:rPr>
-                                <w:t>2</w:t>
-                              </w:r>
-                            </w:fldSimple>
+                            <w:r>
+                              <w:fldChar w:fldCharType="begin"/>
+                            </w:r>
+                            <w:r>
+                              <w:instrText xml:space="preserve"> SEQ Figure \* ARABIC </w:instrText>
+                            </w:r>
+                            <w:r>
+                              <w:fldChar w:fldCharType="separate"/>
+                            </w:r>
+                            <w:r>
+                              <w:rPr>
+                                <w:noProof/>
+                              </w:rPr>
+                              <w:t>2</w:t>
+                            </w:r>
+                            <w:r>
+                              <w:rPr>
+                                <w:noProof/>
+                              </w:rPr>
+                              <w:fldChar w:fldCharType="end"/>
+                            </w:r>
                             <w:r>
                               <w:t xml:space="preserve">: NYC Neighborhood </w:t>
                             </w:r>
@@ -1138,14 +1191,27 @@
                       <w:r>
                         <w:t xml:space="preserve">Figure </w:t>
                       </w:r>
-                      <w:fldSimple w:instr=" SEQ Figure \* ARABIC ">
-                        <w:r>
-                          <w:rPr>
-                            <w:noProof/>
-                          </w:rPr>
-                          <w:t>2</w:t>
-                        </w:r>
-                      </w:fldSimple>
+                      <w:r>
+                        <w:fldChar w:fldCharType="begin"/>
+                      </w:r>
+                      <w:r>
+                        <w:instrText xml:space="preserve"> SEQ Figure \* ARABIC </w:instrText>
+                      </w:r>
+                      <w:r>
+                        <w:fldChar w:fldCharType="separate"/>
+                      </w:r>
+                      <w:r>
+                        <w:rPr>
+                          <w:noProof/>
+                        </w:rPr>
+                        <w:t>2</w:t>
+                      </w:r>
+                      <w:r>
+                        <w:rPr>
+                          <w:noProof/>
+                        </w:rPr>
+                        <w:fldChar w:fldCharType="end"/>
+                      </w:r>
                       <w:r>
                         <w:t xml:space="preserve">: NYC Neighborhood </w:t>
                       </w:r>
@@ -1244,7 +1310,6 @@
           <w:b w:val="0"/>
           <w:bCs w:val="0"/>
         </w:rPr>
-        <w:lastRenderedPageBreak/>
         <w:t>Using folium, geographical coordinates of the N</w:t>
       </w:r>
       <w:r>
@@ -1352,14 +1417,27 @@
         <w:tab/>
         <w:t xml:space="preserve">Figure </w:t>
       </w:r>
-      <w:fldSimple w:instr=" SEQ Figure \* ARABIC ">
-        <w:r>
-          <w:rPr>
-            <w:noProof/>
-          </w:rPr>
-          <w:t>3</w:t>
-        </w:r>
-      </w:fldSimple>
+      <w:r>
+        <w:fldChar w:fldCharType="begin"/>
+      </w:r>
+      <w:r>
+        <w:instrText xml:space="preserve"> SEQ Figure \* ARABIC </w:instrText>
+      </w:r>
+      <w:r>
+        <w:fldChar w:fldCharType="separate"/>
+      </w:r>
+      <w:r>
+        <w:rPr>
+          <w:noProof/>
+        </w:rPr>
+        <w:t>3</w:t>
+      </w:r>
+      <w:r>
+        <w:rPr>
+          <w:noProof/>
+        </w:rPr>
+        <w:fldChar w:fldCharType="end"/>
+      </w:r>
       <w:r>
         <w:t>: Map of New York with NYC N</w:t>
       </w:r>
@@ -1514,7 +1592,6 @@
         </w:tabs>
       </w:pPr>
       <w:r>
-        <w:lastRenderedPageBreak/>
         <w:t>Then we used the Foursquare API to get a list of all the Venues</w:t>
       </w:r>
       <w:r>
@@ -1541,14 +1618,27 @@
       <w:r>
         <w:t xml:space="preserve">Figure </w:t>
       </w:r>
-      <w:fldSimple w:instr=" SEQ Figure \* ARABIC ">
-        <w:r>
-          <w:rPr>
-            <w:noProof/>
-          </w:rPr>
-          <w:t>4</w:t>
-        </w:r>
-      </w:fldSimple>
+      <w:r>
+        <w:fldChar w:fldCharType="begin"/>
+      </w:r>
+      <w:r>
+        <w:instrText xml:space="preserve"> SEQ Figure \* ARABIC </w:instrText>
+      </w:r>
+      <w:r>
+        <w:fldChar w:fldCharType="separate"/>
+      </w:r>
+      <w:r>
+        <w:rPr>
+          <w:noProof/>
+        </w:rPr>
+        <w:t>4</w:t>
+      </w:r>
+      <w:r>
+        <w:rPr>
+          <w:noProof/>
+        </w:rPr>
+        <w:fldChar w:fldCharType="end"/>
+      </w:r>
       <w:r>
         <w:t>: NYC V</w:t>
       </w:r>
@@ -1619,14 +1709,27 @@
       <w:r>
         <w:t xml:space="preserve">Figure </w:t>
       </w:r>
-      <w:fldSimple w:instr=" SEQ Figure \* ARABIC ">
-        <w:r>
-          <w:rPr>
-            <w:noProof/>
-          </w:rPr>
-          <w:t>5</w:t>
-        </w:r>
-      </w:fldSimple>
+      <w:r>
+        <w:fldChar w:fldCharType="begin"/>
+      </w:r>
+      <w:r>
+        <w:instrText xml:space="preserve"> SEQ Figure \* ARABIC </w:instrText>
+      </w:r>
+      <w:r>
+        <w:fldChar w:fldCharType="separate"/>
+      </w:r>
+      <w:r>
+        <w:rPr>
+          <w:noProof/>
+        </w:rPr>
+        <w:t>5</w:t>
+      </w:r>
+      <w:r>
+        <w:rPr>
+          <w:noProof/>
+        </w:rPr>
+        <w:fldChar w:fldCharType="end"/>
+      </w:r>
       <w:r>
         <w:t xml:space="preserve"> NYC V</w:t>
       </w:r>
@@ -1738,16 +1841,30 @@
         <w:jc w:val="center"/>
       </w:pPr>
       <w:r>
+        <w:lastRenderedPageBreak/>
         <w:t xml:space="preserve">Figure </w:t>
       </w:r>
-      <w:fldSimple w:instr=" SEQ Figure \* ARABIC ">
-        <w:r>
-          <w:rPr>
-            <w:noProof/>
-          </w:rPr>
-          <w:t>6</w:t>
-        </w:r>
-      </w:fldSimple>
+      <w:r>
+        <w:fldChar w:fldCharType="begin"/>
+      </w:r>
+      <w:r>
+        <w:instrText xml:space="preserve"> SEQ Figure \* ARABIC </w:instrText>
+      </w:r>
+      <w:r>
+        <w:fldChar w:fldCharType="separate"/>
+      </w:r>
+      <w:r>
+        <w:rPr>
+          <w:noProof/>
+        </w:rPr>
+        <w:t>6</w:t>
+      </w:r>
+      <w:r>
+        <w:rPr>
+          <w:noProof/>
+        </w:rPr>
+        <w:fldChar w:fldCharType="end"/>
+      </w:r>
       <w:r>
         <w:t>: NYC O</w:t>
       </w:r>
@@ -1826,7 +1943,6 @@
         </w:tabs>
       </w:pPr>
       <w:r>
-        <w:lastRenderedPageBreak/>
         <w:t>Then we grouped those rows by Neighborhood and averaged the frequency of each Venue Category's occurrence.</w:t>
       </w:r>
     </w:p>
@@ -1846,14 +1962,27 @@
       <w:r>
         <w:t xml:space="preserve">Figure </w:t>
       </w:r>
-      <w:fldSimple w:instr=" SEQ Figure \* ARABIC ">
-        <w:r>
-          <w:rPr>
-            <w:noProof/>
-          </w:rPr>
-          <w:t>7</w:t>
-        </w:r>
-      </w:fldSimple>
+      <w:r>
+        <w:fldChar w:fldCharType="begin"/>
+      </w:r>
+      <w:r>
+        <w:instrText xml:space="preserve"> SEQ Figure \* ARABIC </w:instrText>
+      </w:r>
+      <w:r>
+        <w:fldChar w:fldCharType="separate"/>
+      </w:r>
+      <w:r>
+        <w:rPr>
+          <w:noProof/>
+        </w:rPr>
+        <w:t>7</w:t>
+      </w:r>
+      <w:r>
+        <w:rPr>
+          <w:noProof/>
+        </w:rPr>
+        <w:fldChar w:fldCharType="end"/>
+      </w:r>
       <w:r>
         <w:t xml:space="preserve">: </w:t>
       </w:r>
@@ -1979,14 +2108,27 @@
       <w:r>
         <w:t xml:space="preserve">Figure </w:t>
       </w:r>
-      <w:fldSimple w:instr=" SEQ Figure \* ARABIC ">
-        <w:r>
-          <w:rPr>
-            <w:noProof/>
-          </w:rPr>
-          <w:t>8</w:t>
-        </w:r>
-      </w:fldSimple>
+      <w:r>
+        <w:fldChar w:fldCharType="begin"/>
+      </w:r>
+      <w:r>
+        <w:instrText xml:space="preserve"> SEQ Figure \* ARABIC </w:instrText>
+      </w:r>
+      <w:r>
+        <w:fldChar w:fldCharType="separate"/>
+      </w:r>
+      <w:r>
+        <w:rPr>
+          <w:noProof/>
+        </w:rPr>
+        <w:t>8</w:t>
+      </w:r>
+      <w:r>
+        <w:rPr>
+          <w:noProof/>
+        </w:rPr>
+        <w:fldChar w:fldCharType="end"/>
+      </w:r>
       <w:r>
         <w:t>: Indian Restaurant Frequency</w:t>
       </w:r>
@@ -2056,6 +2198,7 @@
         </w:tabs>
       </w:pPr>
       <w:r>
+        <w:lastRenderedPageBreak/>
         <w:t xml:space="preserve">Used K-Mean </w:t>
       </w:r>
       <w:r>
@@ -2138,7 +2281,6 @@
         <w:rPr>
           <w:noProof/>
         </w:rPr>
-        <w:lastRenderedPageBreak/>
         <w:drawing>
           <wp:anchor distT="0" distB="0" distL="114300" distR="114300" simplePos="0" relativeHeight="251665408" behindDoc="0" locked="0" layoutInCell="1" allowOverlap="1" wp14:anchorId="09B4B41C" wp14:editId="644E44A2">
             <wp:simplePos x="0" y="0"/>
@@ -2254,14 +2396,27 @@
                             <w:r>
                               <w:t xml:space="preserve">Figure </w:t>
                             </w:r>
-                            <w:fldSimple w:instr=" SEQ Figure \* ARABIC ">
-                              <w:r>
-                                <w:rPr>
-                                  <w:noProof/>
-                                </w:rPr>
-                                <w:t>9</w:t>
-                              </w:r>
-                            </w:fldSimple>
+                            <w:r>
+                              <w:fldChar w:fldCharType="begin"/>
+                            </w:r>
+                            <w:r>
+                              <w:instrText xml:space="preserve"> SEQ Figure \* ARABIC </w:instrText>
+                            </w:r>
+                            <w:r>
+                              <w:fldChar w:fldCharType="separate"/>
+                            </w:r>
+                            <w:r>
+                              <w:rPr>
+                                <w:noProof/>
+                              </w:rPr>
+                              <w:t>9</w:t>
+                            </w:r>
+                            <w:r>
+                              <w:rPr>
+                                <w:noProof/>
+                              </w:rPr>
+                              <w:fldChar w:fldCharType="end"/>
+                            </w:r>
                             <w:r>
                               <w:t>: I</w:t>
                             </w:r>
@@ -2314,14 +2469,27 @@
                       <w:r>
                         <w:t xml:space="preserve">Figure </w:t>
                       </w:r>
-                      <w:fldSimple w:instr=" SEQ Figure \* ARABIC ">
-                        <w:r>
-                          <w:rPr>
-                            <w:noProof/>
-                          </w:rPr>
-                          <w:t>9</w:t>
-                        </w:r>
-                      </w:fldSimple>
+                      <w:r>
+                        <w:fldChar w:fldCharType="begin"/>
+                      </w:r>
+                      <w:r>
+                        <w:instrText xml:space="preserve"> SEQ Figure \* ARABIC </w:instrText>
+                      </w:r>
+                      <w:r>
+                        <w:fldChar w:fldCharType="separate"/>
+                      </w:r>
+                      <w:r>
+                        <w:rPr>
+                          <w:noProof/>
+                        </w:rPr>
+                        <w:t>9</w:t>
+                      </w:r>
+                      <w:r>
+                        <w:rPr>
+                          <w:noProof/>
+                        </w:rPr>
+                        <w:fldChar w:fldCharType="end"/>
+                      </w:r>
                       <w:r>
                         <w:t>: I</w:t>
                       </w:r>
@@ -2384,6 +2552,7 @@
         <w:rPr>
           <w:noProof/>
         </w:rPr>
+        <w:lastRenderedPageBreak/>
         <w:drawing>
           <wp:inline distT="0" distB="0" distL="0" distR="0" wp14:anchorId="456E20F4" wp14:editId="0D7ACA8A">
             <wp:extent cx="5758424" cy="2647950"/>
@@ -2457,7 +2626,6 @@
           <w:sz w:val="24"/>
           <w:szCs w:val="24"/>
         </w:rPr>
-        <w:lastRenderedPageBreak/>
         <w:t xml:space="preserve">4. </w:t>
       </w:r>
       <w:r>
@@ -2480,6 +2648,18 @@
         </w:rPr>
         <w:t>/Results</w:t>
       </w:r>
+    </w:p>
+    <w:p>
+      <w:pPr>
+        <w:pStyle w:val="ListParagraph"/>
+        <w:ind w:left="870"/>
+      </w:pPr>
+    </w:p>
+    <w:p>
+      <w:pPr>
+        <w:pStyle w:val="ListParagraph"/>
+        <w:ind w:left="870"/>
+      </w:pPr>
     </w:p>
     <w:p>
       <w:pPr>
@@ -2556,6 +2736,7 @@
         <w:rPr>
           <w:noProof/>
         </w:rPr>
+        <w:lastRenderedPageBreak/>
         <w:drawing>
           <wp:anchor distT="0" distB="0" distL="114300" distR="114300" simplePos="0" relativeHeight="251666432" behindDoc="0" locked="0" layoutInCell="1" allowOverlap="1" wp14:anchorId="55A7FA94" wp14:editId="4FC1315B">
             <wp:simplePos x="0" y="0"/>
@@ -2991,6 +3172,27 @@
     </w:p>
     <w:p>
       <w:pPr>
+        <w:tabs>
+          <w:tab w:val="left" w:pos="510"/>
+        </w:tabs>
+      </w:pPr>
+    </w:p>
+    <w:p>
+      <w:pPr>
+        <w:tabs>
+          <w:tab w:val="left" w:pos="510"/>
+        </w:tabs>
+      </w:pPr>
+    </w:p>
+    <w:p>
+      <w:pPr>
+        <w:tabs>
+          <w:tab w:val="left" w:pos="510"/>
+        </w:tabs>
+      </w:pPr>
+    </w:p>
+    <w:p>
+      <w:pPr>
         <w:pStyle w:val="ListParagraph"/>
         <w:numPr>
           <w:ilvl w:val="1"/>
@@ -3005,6 +3207,7 @@
           <w:b/>
           <w:bCs/>
         </w:rPr>
+        <w:lastRenderedPageBreak/>
         <w:t xml:space="preserve">Cluster </w:t>
       </w:r>
       <w:r>
@@ -3348,7 +3551,6 @@
           <w:b/>
           <w:bCs/>
         </w:rPr>
-        <w:lastRenderedPageBreak/>
         <w:t xml:space="preserve">Cluster </w:t>
       </w:r>
       <w:r>
@@ -3504,6 +3706,7 @@
           <w:sz w:val="24"/>
           <w:szCs w:val="24"/>
         </w:rPr>
+        <w:lastRenderedPageBreak/>
         <w:t>5</w:t>
       </w:r>
       <w:r>
@@ -4983,7 +5186,7 @@
   <w:abstractNum w:abstractNumId="10" w15:restartNumberingAfterBreak="0">
     <w:nsid w:val="6A202A79"/>
     <w:multiLevelType w:val="hybridMultilevel"/>
-    <w:tmpl w:val="2C38DD9C"/>
+    <w:tmpl w:val="25D0E15E"/>
     <w:lvl w:ilvl="0" w:tplc="04090001">
       <w:start w:val="1"/>
       <w:numFmt w:val="bullet"/>
@@ -5807,7 +6010,6 @@
   <w:style w:type="character" w:default="1" w:styleId="DefaultParagraphFont">
     <w:name w:val="Default Paragraph Font"/>
     <w:uiPriority w:val="1"/>
-    <w:semiHidden/>
     <w:unhideWhenUsed/>
   </w:style>
   <w:style w:type="table" w:default="1" w:styleId="TableNormal">

</xml_diff>